<commit_message>
Atualização em documento de requisitos
</commit_message>
<xml_diff>
--- a/PROJETO INTEGRADOR I - Requisitos e Especificações Grupo A.docx
+++ b/PROJETO INTEGRADOR I - Requisitos e Especificações Grupo A.docx
@@ -1,6 +1,6 @@
 
 <file path=word/document.xml><?xml version="1.0" encoding="utf-8"?>
-<w:document xmlns:wpc="http://schemas.microsoft.com/office/word/2010/wordprocessingCanvas" xmlns:mc="http://schemas.openxmlformats.org/markup-compatibility/2006" xmlns:o="urn:schemas-microsoft-com:office:office" xmlns:r="http://schemas.openxmlformats.org/officeDocument/2006/relationships" xmlns:m="http://schemas.openxmlformats.org/officeDocument/2006/math" xmlns:v="urn:schemas-microsoft-com:vml" xmlns:wp14="http://schemas.microsoft.com/office/word/2010/wordprocessingDrawing" xmlns:wp="http://schemas.openxmlformats.org/drawingml/2006/wordprocessingDrawing" xmlns:w10="urn:schemas-microsoft-com:office:word" xmlns:w="http://schemas.openxmlformats.org/wordprocessingml/2006/main" xmlns:w14="http://schemas.microsoft.com/office/word/2010/wordml" xmlns:w15="http://schemas.microsoft.com/office/word/2012/wordml" xmlns:wpg="http://schemas.microsoft.com/office/word/2010/wordprocessingGroup" xmlns:wpi="http://schemas.microsoft.com/office/word/2010/wordprocessingInk" xmlns:wne="http://schemas.microsoft.com/office/word/2006/wordml" xmlns:wps="http://schemas.microsoft.com/office/word/2010/wordprocessingShape" mc:Ignorable="w14 w15 wp14">
+<w:document xmlns:wpc="http://schemas.microsoft.com/office/word/2010/wordprocessingCanvas" xmlns:cx="http://schemas.microsoft.com/office/drawing/2014/chartex" xmlns:cx1="http://schemas.microsoft.com/office/drawing/2015/9/8/chartex" xmlns:cx2="http://schemas.microsoft.com/office/drawing/2015/10/21/chartex" xmlns:cx3="http://schemas.microsoft.com/office/drawing/2016/5/9/chartex" xmlns:cx4="http://schemas.microsoft.com/office/drawing/2016/5/10/chartex" xmlns:cx5="http://schemas.microsoft.com/office/drawing/2016/5/11/chartex" xmlns:cx6="http://schemas.microsoft.com/office/drawing/2016/5/12/chartex" xmlns:cx7="http://schemas.microsoft.com/office/drawing/2016/5/13/chartex" xmlns:cx8="http://schemas.microsoft.com/office/drawing/2016/5/14/chartex" xmlns:mc="http://schemas.openxmlformats.org/markup-compatibility/2006" xmlns:aink="http://schemas.microsoft.com/office/drawing/2016/ink" xmlns:am3d="http://schemas.microsoft.com/office/drawing/2017/model3d" xmlns:o="urn:schemas-microsoft-com:office:office" xmlns:r="http://schemas.openxmlformats.org/officeDocument/2006/relationships" xmlns:m="http://schemas.openxmlformats.org/officeDocument/2006/math" xmlns:v="urn:schemas-microsoft-com:vml" xmlns:wp14="http://schemas.microsoft.com/office/word/2010/wordprocessingDrawing" xmlns:wp="http://schemas.openxmlformats.org/drawingml/2006/wordprocessingDrawing" xmlns:w10="urn:schemas-microsoft-com:office:word" xmlns:w="http://schemas.openxmlformats.org/wordprocessingml/2006/main" xmlns:w14="http://schemas.microsoft.com/office/word/2010/wordml" xmlns:w15="http://schemas.microsoft.com/office/word/2012/wordml" xmlns:w16cid="http://schemas.microsoft.com/office/word/2016/wordml/cid" xmlns:w16se="http://schemas.microsoft.com/office/word/2015/wordml/symex" xmlns:wpg="http://schemas.microsoft.com/office/word/2010/wordprocessingGroup" xmlns:wpi="http://schemas.microsoft.com/office/word/2010/wordprocessingInk" xmlns:wne="http://schemas.microsoft.com/office/word/2006/wordml" xmlns:wps="http://schemas.microsoft.com/office/word/2010/wordprocessingShape" mc:Ignorable="w14 w15 w16se w16cid wp14">
   <w:body>
     <w:p>
       <w:pPr>
@@ -475,7 +475,25 @@
           <w:sz w:val="24"/>
           <w:szCs w:val="24"/>
         </w:rPr>
-        <w:t>Lucas Hipólito  - 1722130054</w:t>
+        <w:t xml:space="preserve">Lucas </w:t>
+      </w:r>
+      <w:proofErr w:type="gramStart"/>
+      <w:r>
+        <w:rPr>
+          <w:rFonts w:ascii="Arial" w:hAnsi="Arial" w:cs="Arial"/>
+          <w:sz w:val="24"/>
+          <w:szCs w:val="24"/>
+        </w:rPr>
+        <w:t>Hipólito  -</w:t>
+      </w:r>
+      <w:proofErr w:type="gramEnd"/>
+      <w:r>
+        <w:rPr>
+          <w:rFonts w:ascii="Arial" w:hAnsi="Arial" w:cs="Arial"/>
+          <w:sz w:val="24"/>
+          <w:szCs w:val="24"/>
+        </w:rPr>
+        <w:t xml:space="preserve"> 1722130054</w:t>
       </w:r>
     </w:p>
     <w:p>
@@ -605,11 +623,645 @@
         </w:rPr>
         <w:t>5 – As informações dos votos serão gravadas</w:t>
       </w:r>
+    </w:p>
+    <w:p>
+      <w:pPr>
+        <w:rPr>
+          <w:rFonts w:ascii="Arial" w:hAnsi="Arial" w:cs="Arial"/>
+          <w:sz w:val="24"/>
+          <w:szCs w:val="24"/>
+        </w:rPr>
+      </w:pPr>
+    </w:p>
+    <w:p>
+      <w:pPr>
+        <w:rPr>
+          <w:rFonts w:ascii="Arial" w:hAnsi="Arial" w:cs="Arial"/>
+          <w:sz w:val="24"/>
+          <w:szCs w:val="24"/>
+        </w:rPr>
+      </w:pPr>
+    </w:p>
+    <w:p>
+      <w:pPr>
+        <w:rPr>
+          <w:rFonts w:ascii="Arial" w:hAnsi="Arial" w:cs="Arial"/>
+          <w:sz w:val="24"/>
+          <w:szCs w:val="24"/>
+        </w:rPr>
+      </w:pPr>
+      <w:r>
+        <w:rPr>
+          <w:rFonts w:ascii="Arial" w:hAnsi="Arial" w:cs="Arial"/>
+          <w:sz w:val="24"/>
+          <w:szCs w:val="24"/>
+        </w:rPr>
+        <w:t>Especificações técnicas:</w:t>
+      </w:r>
+    </w:p>
+    <w:p>
+      <w:pPr>
+        <w:rPr>
+          <w:rFonts w:ascii="Arial" w:hAnsi="Arial" w:cs="Arial"/>
+          <w:sz w:val="24"/>
+          <w:szCs w:val="24"/>
+        </w:rPr>
+      </w:pPr>
+      <w:r>
+        <w:rPr>
+          <w:rFonts w:ascii="Arial" w:hAnsi="Arial" w:cs="Arial"/>
+          <w:sz w:val="24"/>
+          <w:szCs w:val="24"/>
+        </w:rPr>
+        <w:t>1 – A urna será constituída de um menu com opções para alterar o tipo de acesso</w:t>
+      </w:r>
+    </w:p>
+    <w:p>
+      <w:pPr>
+        <w:pStyle w:val="PargrafodaLista"/>
+        <w:numPr>
+          <w:ilvl w:val="1"/>
+          <w:numId w:val="1"/>
+        </w:numPr>
+        <w:rPr>
+          <w:rFonts w:ascii="Arial" w:hAnsi="Arial" w:cs="Arial"/>
+          <w:sz w:val="24"/>
+          <w:szCs w:val="24"/>
+        </w:rPr>
+      </w:pPr>
+      <w:r>
+        <w:rPr>
+          <w:rFonts w:ascii="Arial" w:hAnsi="Arial" w:cs="Arial"/>
+          <w:sz w:val="24"/>
+          <w:szCs w:val="24"/>
+        </w:rPr>
+        <w:t>– Opção Administrador: Para acesso dos usuários administradores da urna.</w:t>
+      </w:r>
+    </w:p>
+    <w:p>
+      <w:pPr>
+        <w:pStyle w:val="PargrafodaLista"/>
+        <w:numPr>
+          <w:ilvl w:val="2"/>
+          <w:numId w:val="1"/>
+        </w:numPr>
+        <w:rPr>
+          <w:rFonts w:ascii="Arial" w:hAnsi="Arial" w:cs="Arial"/>
+          <w:sz w:val="24"/>
+          <w:szCs w:val="24"/>
+        </w:rPr>
+      </w:pPr>
+      <w:r>
+        <w:rPr>
+          <w:rFonts w:ascii="Arial" w:hAnsi="Arial" w:cs="Arial"/>
+          <w:sz w:val="24"/>
+          <w:szCs w:val="24"/>
+        </w:rPr>
+        <w:t>– Protegida por login e senha.</w:t>
+      </w:r>
+    </w:p>
+    <w:p>
+      <w:pPr>
+        <w:pStyle w:val="PargrafodaLista"/>
+        <w:numPr>
+          <w:ilvl w:val="2"/>
+          <w:numId w:val="1"/>
+        </w:numPr>
+        <w:rPr>
+          <w:rFonts w:ascii="Arial" w:hAnsi="Arial" w:cs="Arial"/>
+          <w:sz w:val="24"/>
+          <w:szCs w:val="24"/>
+        </w:rPr>
+      </w:pPr>
+      <w:r>
+        <w:rPr>
+          <w:rFonts w:ascii="Arial" w:hAnsi="Arial" w:cs="Arial"/>
+          <w:sz w:val="24"/>
+          <w:szCs w:val="24"/>
+        </w:rPr>
+        <w:t xml:space="preserve">– O acesso será autenticado por </w:t>
+      </w:r>
+      <w:r>
+        <w:rPr>
+          <w:rFonts w:ascii="Arial" w:hAnsi="Arial" w:cs="Arial"/>
+          <w:sz w:val="24"/>
+          <w:szCs w:val="24"/>
+        </w:rPr>
+        <w:t>crip</w:t>
+      </w:r>
+      <w:r>
+        <w:rPr>
+          <w:rFonts w:ascii="Arial" w:hAnsi="Arial" w:cs="Arial"/>
+          <w:sz w:val="24"/>
+          <w:szCs w:val="24"/>
+        </w:rPr>
+        <w:t>t</w:t>
+      </w:r>
+      <w:r>
+        <w:rPr>
+          <w:rFonts w:ascii="Arial" w:hAnsi="Arial" w:cs="Arial"/>
+          <w:sz w:val="24"/>
+          <w:szCs w:val="24"/>
+        </w:rPr>
+        <w:t>ografia RSA</w:t>
+      </w:r>
+      <w:r>
+        <w:rPr>
+          <w:rFonts w:ascii="Arial" w:hAnsi="Arial" w:cs="Arial"/>
+          <w:sz w:val="24"/>
+          <w:szCs w:val="24"/>
+        </w:rPr>
+        <w:t>.</w:t>
+      </w:r>
+    </w:p>
+    <w:p>
+      <w:pPr>
+        <w:pStyle w:val="PargrafodaLista"/>
+        <w:numPr>
+          <w:ilvl w:val="3"/>
+          <w:numId w:val="1"/>
+        </w:numPr>
+        <w:rPr>
+          <w:rFonts w:ascii="Arial" w:hAnsi="Arial" w:cs="Arial"/>
+          <w:sz w:val="24"/>
+          <w:szCs w:val="24"/>
+        </w:rPr>
+      </w:pPr>
+      <w:r>
+        <w:rPr>
+          <w:rFonts w:ascii="Arial" w:hAnsi="Arial" w:cs="Arial"/>
+          <w:sz w:val="24"/>
+          <w:szCs w:val="24"/>
+        </w:rPr>
+        <w:t>– A mesma será aplicada aos arquivos que gravam as informações de login dos administradores.</w:t>
+      </w:r>
+    </w:p>
+    <w:p>
+      <w:pPr>
+        <w:pStyle w:val="PargrafodaLista"/>
+        <w:numPr>
+          <w:ilvl w:val="2"/>
+          <w:numId w:val="1"/>
+        </w:numPr>
+        <w:rPr>
+          <w:rFonts w:ascii="Arial" w:hAnsi="Arial" w:cs="Arial"/>
+          <w:sz w:val="24"/>
+          <w:szCs w:val="24"/>
+        </w:rPr>
+      </w:pPr>
+      <w:r>
+        <w:rPr>
+          <w:rFonts w:ascii="Arial" w:hAnsi="Arial" w:cs="Arial"/>
+          <w:sz w:val="24"/>
+          <w:szCs w:val="24"/>
+        </w:rPr>
+        <w:t>– Estes usuários terão acesso à todas as informações dos votos. Inclusive de cada um dos eleitores.</w:t>
+      </w:r>
+    </w:p>
+    <w:p>
+      <w:pPr>
+        <w:pStyle w:val="PargrafodaLista"/>
+        <w:numPr>
+          <w:ilvl w:val="2"/>
+          <w:numId w:val="1"/>
+        </w:numPr>
+        <w:rPr>
+          <w:rFonts w:ascii="Arial" w:hAnsi="Arial" w:cs="Arial"/>
+          <w:sz w:val="24"/>
+          <w:szCs w:val="24"/>
+        </w:rPr>
+      </w:pPr>
+      <w:r>
+        <w:rPr>
+          <w:rFonts w:ascii="Arial" w:hAnsi="Arial" w:cs="Arial"/>
+          <w:sz w:val="24"/>
+          <w:szCs w:val="24"/>
+        </w:rPr>
+        <w:t>– Estes usuários poderão Adicionar/Editar/Consultar/Deletar outros usuários administradores.</w:t>
+      </w:r>
       <w:bookmarkStart w:id="0" w:name="_GoBack"/>
       <w:bookmarkEnd w:id="0"/>
     </w:p>
     <w:p>
       <w:pPr>
+        <w:pStyle w:val="PargrafodaLista"/>
+        <w:ind w:left="2136"/>
+        <w:rPr>
+          <w:rFonts w:ascii="Arial" w:hAnsi="Arial" w:cs="Arial"/>
+          <w:sz w:val="24"/>
+          <w:szCs w:val="24"/>
+        </w:rPr>
+      </w:pPr>
+    </w:p>
+    <w:p>
+      <w:pPr>
+        <w:pStyle w:val="PargrafodaLista"/>
+        <w:numPr>
+          <w:ilvl w:val="1"/>
+          <w:numId w:val="1"/>
+        </w:numPr>
+        <w:rPr>
+          <w:rFonts w:ascii="Arial" w:hAnsi="Arial" w:cs="Arial"/>
+          <w:sz w:val="24"/>
+          <w:szCs w:val="24"/>
+        </w:rPr>
+      </w:pPr>
+      <w:r>
+        <w:rPr>
+          <w:rFonts w:ascii="Arial" w:hAnsi="Arial" w:cs="Arial"/>
+          <w:sz w:val="24"/>
+          <w:szCs w:val="24"/>
+        </w:rPr>
+        <w:t>– Opção Eleitor: Para acesso dos usuários que realizarão os votos.</w:t>
+      </w:r>
+    </w:p>
+    <w:p>
+      <w:pPr>
+        <w:pStyle w:val="PargrafodaLista"/>
+        <w:numPr>
+          <w:ilvl w:val="2"/>
+          <w:numId w:val="1"/>
+        </w:numPr>
+        <w:rPr>
+          <w:rFonts w:ascii="Arial" w:hAnsi="Arial" w:cs="Arial"/>
+          <w:sz w:val="24"/>
+          <w:szCs w:val="24"/>
+        </w:rPr>
+      </w:pPr>
+      <w:r>
+        <w:rPr>
+          <w:rFonts w:ascii="Arial" w:hAnsi="Arial" w:cs="Arial"/>
+          <w:sz w:val="24"/>
+          <w:szCs w:val="24"/>
+        </w:rPr>
+        <w:t>– Estes usuários não serão autenticados. Porém não terão acesso aos relatórios e as informações de outros votantes.</w:t>
+      </w:r>
+    </w:p>
+    <w:p>
+      <w:pPr>
+        <w:pStyle w:val="PargrafodaLista"/>
+        <w:numPr>
+          <w:ilvl w:val="2"/>
+          <w:numId w:val="1"/>
+        </w:numPr>
+        <w:rPr>
+          <w:rFonts w:ascii="Arial" w:hAnsi="Arial" w:cs="Arial"/>
+          <w:sz w:val="24"/>
+          <w:szCs w:val="24"/>
+        </w:rPr>
+      </w:pPr>
+      <w:r>
+        <w:rPr>
+          <w:rFonts w:ascii="Arial" w:hAnsi="Arial" w:cs="Arial"/>
+          <w:sz w:val="24"/>
+          <w:szCs w:val="24"/>
+        </w:rPr>
+        <w:t>– A urna será configurada para permitir apenas a função de voto para estes usuários.</w:t>
+      </w:r>
+    </w:p>
+    <w:p>
+      <w:pPr>
+        <w:pStyle w:val="PargrafodaLista"/>
+        <w:numPr>
+          <w:ilvl w:val="2"/>
+          <w:numId w:val="1"/>
+        </w:numPr>
+        <w:rPr>
+          <w:rFonts w:ascii="Arial" w:hAnsi="Arial" w:cs="Arial"/>
+          <w:sz w:val="24"/>
+          <w:szCs w:val="24"/>
+        </w:rPr>
+      </w:pPr>
+      <w:r>
+        <w:rPr>
+          <w:rFonts w:ascii="Arial" w:hAnsi="Arial" w:cs="Arial"/>
+          <w:sz w:val="24"/>
+          <w:szCs w:val="24"/>
+        </w:rPr>
+        <w:t>– Estes fornecerão diversas informações para realizar o voto.</w:t>
+      </w:r>
+    </w:p>
+    <w:p>
+      <w:pPr>
+        <w:pStyle w:val="PargrafodaLista"/>
+        <w:ind w:left="2136"/>
+        <w:rPr>
+          <w:rFonts w:ascii="Arial" w:hAnsi="Arial" w:cs="Arial"/>
+          <w:sz w:val="24"/>
+          <w:szCs w:val="24"/>
+        </w:rPr>
+      </w:pPr>
+    </w:p>
+    <w:p>
+      <w:pPr>
+        <w:pStyle w:val="PargrafodaLista"/>
+        <w:ind w:left="2136"/>
+        <w:rPr>
+          <w:rFonts w:ascii="Arial" w:hAnsi="Arial" w:cs="Arial"/>
+          <w:sz w:val="24"/>
+          <w:szCs w:val="24"/>
+        </w:rPr>
+      </w:pPr>
+    </w:p>
+    <w:p>
+      <w:pPr>
+        <w:pStyle w:val="PargrafodaLista"/>
+        <w:numPr>
+          <w:ilvl w:val="0"/>
+          <w:numId w:val="1"/>
+        </w:numPr>
+        <w:rPr>
+          <w:rFonts w:ascii="Arial" w:hAnsi="Arial" w:cs="Arial"/>
+          <w:sz w:val="24"/>
+          <w:szCs w:val="24"/>
+        </w:rPr>
+      </w:pPr>
+      <w:r>
+        <w:rPr>
+          <w:rFonts w:ascii="Arial" w:hAnsi="Arial" w:cs="Arial"/>
+          <w:sz w:val="24"/>
+          <w:szCs w:val="24"/>
+        </w:rPr>
+        <w:t>– Os votos serão únicos</w:t>
+      </w:r>
+      <w:r>
+        <w:rPr>
+          <w:rFonts w:ascii="Arial" w:hAnsi="Arial" w:cs="Arial"/>
+          <w:sz w:val="24"/>
+          <w:szCs w:val="24"/>
+        </w:rPr>
+        <w:t xml:space="preserve"> e terão o CPF do votante associado</w:t>
+      </w:r>
+      <w:r>
+        <w:rPr>
+          <w:rFonts w:ascii="Arial" w:hAnsi="Arial" w:cs="Arial"/>
+          <w:sz w:val="24"/>
+          <w:szCs w:val="24"/>
+        </w:rPr>
+        <w:t>.</w:t>
+      </w:r>
+    </w:p>
+    <w:p>
+      <w:pPr>
+        <w:pStyle w:val="PargrafodaLista"/>
+        <w:numPr>
+          <w:ilvl w:val="1"/>
+          <w:numId w:val="1"/>
+        </w:numPr>
+        <w:rPr>
+          <w:rFonts w:ascii="Arial" w:hAnsi="Arial" w:cs="Arial"/>
+          <w:sz w:val="24"/>
+          <w:szCs w:val="24"/>
+        </w:rPr>
+      </w:pPr>
+      <w:r>
+        <w:rPr>
+          <w:rFonts w:ascii="Arial" w:hAnsi="Arial" w:cs="Arial"/>
+          <w:sz w:val="24"/>
+          <w:szCs w:val="24"/>
+        </w:rPr>
+        <w:t>– Cada voto terá dois identificadores únicos</w:t>
+      </w:r>
+      <w:r>
+        <w:rPr>
+          <w:rFonts w:ascii="Arial" w:hAnsi="Arial" w:cs="Arial"/>
+          <w:sz w:val="24"/>
+          <w:szCs w:val="24"/>
+        </w:rPr>
+        <w:t xml:space="preserve"> além do CPF do votante</w:t>
+      </w:r>
+      <w:r>
+        <w:rPr>
+          <w:rFonts w:ascii="Arial" w:hAnsi="Arial" w:cs="Arial"/>
+          <w:sz w:val="24"/>
+          <w:szCs w:val="24"/>
+        </w:rPr>
+        <w:t>.</w:t>
+      </w:r>
+    </w:p>
+    <w:p>
+      <w:pPr>
+        <w:pStyle w:val="PargrafodaLista"/>
+        <w:numPr>
+          <w:ilvl w:val="2"/>
+          <w:numId w:val="1"/>
+        </w:numPr>
+        <w:rPr>
+          <w:rFonts w:ascii="Arial" w:hAnsi="Arial" w:cs="Arial"/>
+          <w:sz w:val="24"/>
+          <w:szCs w:val="24"/>
+        </w:rPr>
+      </w:pPr>
+      <w:r>
+        <w:rPr>
+          <w:rFonts w:ascii="Arial" w:hAnsi="Arial" w:cs="Arial"/>
+          <w:sz w:val="24"/>
+          <w:szCs w:val="24"/>
+        </w:rPr>
+        <w:t>–</w:t>
+      </w:r>
+      <w:r>
+        <w:rPr>
+          <w:rFonts w:ascii="Arial" w:hAnsi="Arial" w:cs="Arial"/>
+          <w:sz w:val="24"/>
+          <w:szCs w:val="24"/>
+        </w:rPr>
+        <w:t xml:space="preserve"> </w:t>
+      </w:r>
+      <w:r>
+        <w:rPr>
+          <w:rFonts w:ascii="Arial" w:hAnsi="Arial" w:cs="Arial"/>
+          <w:sz w:val="24"/>
+          <w:szCs w:val="24"/>
+        </w:rPr>
+        <w:t>Número sequencial identificador (ID).</w:t>
+      </w:r>
+    </w:p>
+    <w:p>
+      <w:pPr>
+        <w:pStyle w:val="PargrafodaLista"/>
+        <w:numPr>
+          <w:ilvl w:val="2"/>
+          <w:numId w:val="1"/>
+        </w:numPr>
+        <w:rPr>
+          <w:rFonts w:ascii="Arial" w:hAnsi="Arial" w:cs="Arial"/>
+          <w:sz w:val="24"/>
+          <w:szCs w:val="24"/>
+        </w:rPr>
+      </w:pPr>
+      <w:r>
+        <w:rPr>
+          <w:rFonts w:ascii="Arial" w:hAnsi="Arial" w:cs="Arial"/>
+          <w:sz w:val="24"/>
+          <w:szCs w:val="24"/>
+        </w:rPr>
+        <w:t>– Marca temporal. A gravação do momento exato do voto no formato data completa.</w:t>
+      </w:r>
+    </w:p>
+    <w:p>
+      <w:pPr>
+        <w:pStyle w:val="PargrafodaLista"/>
+        <w:ind w:left="2136"/>
+        <w:rPr>
+          <w:rFonts w:ascii="Arial" w:hAnsi="Arial" w:cs="Arial"/>
+          <w:sz w:val="24"/>
+          <w:szCs w:val="24"/>
+        </w:rPr>
+      </w:pPr>
+    </w:p>
+    <w:p>
+      <w:pPr>
+        <w:pStyle w:val="PargrafodaLista"/>
+        <w:ind w:left="2136"/>
+        <w:rPr>
+          <w:rFonts w:ascii="Arial" w:hAnsi="Arial" w:cs="Arial"/>
+          <w:sz w:val="24"/>
+          <w:szCs w:val="24"/>
+        </w:rPr>
+      </w:pPr>
+    </w:p>
+    <w:p>
+      <w:pPr>
+        <w:pStyle w:val="PargrafodaLista"/>
+        <w:ind w:left="2136"/>
+        <w:rPr>
+          <w:rFonts w:ascii="Arial" w:hAnsi="Arial" w:cs="Arial"/>
+          <w:sz w:val="24"/>
+          <w:szCs w:val="24"/>
+        </w:rPr>
+      </w:pPr>
+    </w:p>
+    <w:p>
+      <w:pPr>
+        <w:pStyle w:val="PargrafodaLista"/>
+        <w:ind w:left="2136"/>
+        <w:rPr>
+          <w:rFonts w:ascii="Arial" w:hAnsi="Arial" w:cs="Arial"/>
+          <w:sz w:val="24"/>
+          <w:szCs w:val="24"/>
+        </w:rPr>
+      </w:pPr>
+    </w:p>
+    <w:p>
+      <w:pPr>
+        <w:pStyle w:val="PargrafodaLista"/>
+        <w:ind w:left="2136"/>
+        <w:rPr>
+          <w:rFonts w:ascii="Arial" w:hAnsi="Arial" w:cs="Arial"/>
+          <w:sz w:val="24"/>
+          <w:szCs w:val="24"/>
+        </w:rPr>
+      </w:pPr>
+    </w:p>
+    <w:p>
+      <w:pPr>
+        <w:pStyle w:val="PargrafodaLista"/>
+        <w:ind w:left="2136"/>
+        <w:rPr>
+          <w:rFonts w:ascii="Arial" w:hAnsi="Arial" w:cs="Arial"/>
+          <w:sz w:val="24"/>
+          <w:szCs w:val="24"/>
+        </w:rPr>
+      </w:pPr>
+    </w:p>
+    <w:p>
+      <w:pPr>
+        <w:pStyle w:val="PargrafodaLista"/>
+        <w:numPr>
+          <w:ilvl w:val="0"/>
+          <w:numId w:val="1"/>
+        </w:numPr>
+        <w:rPr>
+          <w:rFonts w:ascii="Arial" w:hAnsi="Arial" w:cs="Arial"/>
+          <w:sz w:val="24"/>
+          <w:szCs w:val="24"/>
+        </w:rPr>
+      </w:pPr>
+      <w:r>
+        <w:rPr>
+          <w:rFonts w:ascii="Arial" w:hAnsi="Arial" w:cs="Arial"/>
+          <w:sz w:val="24"/>
+          <w:szCs w:val="24"/>
+        </w:rPr>
+        <w:t>– Os dados serão gravados em arquivos no formato texto.</w:t>
+      </w:r>
+    </w:p>
+    <w:p>
+      <w:pPr>
+        <w:pStyle w:val="PargrafodaLista"/>
+        <w:numPr>
+          <w:ilvl w:val="1"/>
+          <w:numId w:val="1"/>
+        </w:numPr>
+        <w:rPr>
+          <w:rFonts w:ascii="Arial" w:hAnsi="Arial" w:cs="Arial"/>
+          <w:sz w:val="24"/>
+          <w:szCs w:val="24"/>
+        </w:rPr>
+      </w:pPr>
+      <w:r>
+        <w:rPr>
+          <w:rFonts w:ascii="Arial" w:hAnsi="Arial" w:cs="Arial"/>
+          <w:sz w:val="24"/>
+          <w:szCs w:val="24"/>
+        </w:rPr>
+        <w:t>– A segurança destes dados também será feita por criptografia RSA. Sendo realizada no momento da gravação dos mesmos em arquivos-texto.</w:t>
+      </w:r>
+    </w:p>
+    <w:p>
+      <w:pPr>
+        <w:pStyle w:val="PargrafodaLista"/>
+        <w:ind w:left="1104"/>
+        <w:rPr>
+          <w:rFonts w:ascii="Arial" w:hAnsi="Arial" w:cs="Arial"/>
+          <w:sz w:val="24"/>
+          <w:szCs w:val="24"/>
+        </w:rPr>
+      </w:pPr>
+    </w:p>
+    <w:p>
+      <w:pPr>
+        <w:pStyle w:val="PargrafodaLista"/>
+        <w:numPr>
+          <w:ilvl w:val="1"/>
+          <w:numId w:val="1"/>
+        </w:numPr>
+        <w:rPr>
+          <w:rFonts w:ascii="Arial" w:hAnsi="Arial" w:cs="Arial"/>
+          <w:sz w:val="24"/>
+          <w:szCs w:val="24"/>
+        </w:rPr>
+      </w:pPr>
+      <w:r>
+        <w:rPr>
+          <w:rFonts w:ascii="Arial" w:hAnsi="Arial" w:cs="Arial"/>
+          <w:sz w:val="24"/>
+          <w:szCs w:val="24"/>
+        </w:rPr>
+        <w:t xml:space="preserve"> - A única forma de acessar estes dados será através do sistema da urna função administrador.</w:t>
+      </w:r>
+    </w:p>
+    <w:p>
+      <w:pPr>
+        <w:rPr>
+          <w:rFonts w:ascii="Arial" w:hAnsi="Arial" w:cs="Arial"/>
+          <w:sz w:val="24"/>
+          <w:szCs w:val="24"/>
+        </w:rPr>
+      </w:pPr>
+    </w:p>
+    <w:p>
+      <w:pPr>
+        <w:rPr>
+          <w:rFonts w:ascii="Arial" w:hAnsi="Arial" w:cs="Arial"/>
+          <w:sz w:val="24"/>
+          <w:szCs w:val="24"/>
+        </w:rPr>
+      </w:pPr>
+    </w:p>
+    <w:p>
+      <w:pPr>
         <w:rPr>
           <w:rFonts w:ascii="Arial" w:hAnsi="Arial" w:cs="Arial"/>
           <w:sz w:val="28"/>
@@ -627,7 +1279,7 @@
       </w:pPr>
     </w:p>
     <w:sectPr>
-      <w:headerReference w:type="default" r:id="rId6"/>
+      <w:headerReference w:type="default" r:id="rId7"/>
       <w:pgSz w:w="11906" w:h="16838"/>
       <w:pgMar w:top="1417" w:right="1701" w:bottom="1417" w:left="1701" w:header="708" w:footer="708" w:gutter="0"/>
       <w:cols w:space="708"/>
@@ -638,7 +1290,7 @@
 </file>
 
 <file path=word/endnotes.xml><?xml version="1.0" encoding="utf-8"?>
-<w:endnotes xmlns:wpc="http://schemas.microsoft.com/office/word/2010/wordprocessingCanvas" xmlns:mc="http://schemas.openxmlformats.org/markup-compatibility/2006" xmlns:o="urn:schemas-microsoft-com:office:office" xmlns:r="http://schemas.openxmlformats.org/officeDocument/2006/relationships" xmlns:m="http://schemas.openxmlformats.org/officeDocument/2006/math" xmlns:v="urn:schemas-microsoft-com:vml" xmlns:wp14="http://schemas.microsoft.com/office/word/2010/wordprocessingDrawing" xmlns:wp="http://schemas.openxmlformats.org/drawingml/2006/wordprocessingDrawing" xmlns:w10="urn:schemas-microsoft-com:office:word" xmlns:w="http://schemas.openxmlformats.org/wordprocessingml/2006/main" xmlns:w14="http://schemas.microsoft.com/office/word/2010/wordml" xmlns:w15="http://schemas.microsoft.com/office/word/2012/wordml" xmlns:wpg="http://schemas.microsoft.com/office/word/2010/wordprocessingGroup" xmlns:wpi="http://schemas.microsoft.com/office/word/2010/wordprocessingInk" xmlns:wne="http://schemas.microsoft.com/office/word/2006/wordml" xmlns:wps="http://schemas.microsoft.com/office/word/2010/wordprocessingShape" mc:Ignorable="w14 w15 wp14">
+<w:endnotes xmlns:wpc="http://schemas.microsoft.com/office/word/2010/wordprocessingCanvas" xmlns:cx="http://schemas.microsoft.com/office/drawing/2014/chartex" xmlns:cx1="http://schemas.microsoft.com/office/drawing/2015/9/8/chartex" xmlns:cx2="http://schemas.microsoft.com/office/drawing/2015/10/21/chartex" xmlns:cx3="http://schemas.microsoft.com/office/drawing/2016/5/9/chartex" xmlns:cx4="http://schemas.microsoft.com/office/drawing/2016/5/10/chartex" xmlns:cx5="http://schemas.microsoft.com/office/drawing/2016/5/11/chartex" xmlns:cx6="http://schemas.microsoft.com/office/drawing/2016/5/12/chartex" xmlns:cx7="http://schemas.microsoft.com/office/drawing/2016/5/13/chartex" xmlns:cx8="http://schemas.microsoft.com/office/drawing/2016/5/14/chartex" xmlns:mc="http://schemas.openxmlformats.org/markup-compatibility/2006" xmlns:aink="http://schemas.microsoft.com/office/drawing/2016/ink" xmlns:am3d="http://schemas.microsoft.com/office/drawing/2017/model3d" xmlns:o="urn:schemas-microsoft-com:office:office" xmlns:r="http://schemas.openxmlformats.org/officeDocument/2006/relationships" xmlns:m="http://schemas.openxmlformats.org/officeDocument/2006/math" xmlns:v="urn:schemas-microsoft-com:vml" xmlns:wp14="http://schemas.microsoft.com/office/word/2010/wordprocessingDrawing" xmlns:wp="http://schemas.openxmlformats.org/drawingml/2006/wordprocessingDrawing" xmlns:w10="urn:schemas-microsoft-com:office:word" xmlns:w="http://schemas.openxmlformats.org/wordprocessingml/2006/main" xmlns:w14="http://schemas.microsoft.com/office/word/2010/wordml" xmlns:w15="http://schemas.microsoft.com/office/word/2012/wordml" xmlns:w16cid="http://schemas.microsoft.com/office/word/2016/wordml/cid" xmlns:w16se="http://schemas.microsoft.com/office/word/2015/wordml/symex" xmlns:wpg="http://schemas.microsoft.com/office/word/2010/wordprocessingGroup" xmlns:wpi="http://schemas.microsoft.com/office/word/2010/wordprocessingInk" xmlns:wne="http://schemas.microsoft.com/office/word/2006/wordml" xmlns:wps="http://schemas.microsoft.com/office/word/2010/wordprocessingShape" mc:Ignorable="w14 w15 w16se w16cid wp14">
   <w:endnote w:type="separator" w:id="-1">
     <w:p>
       <w:pPr>
@@ -663,7 +1315,7 @@
 </file>
 
 <file path=word/footnotes.xml><?xml version="1.0" encoding="utf-8"?>
-<w:footnotes xmlns:wpc="http://schemas.microsoft.com/office/word/2010/wordprocessingCanvas" xmlns:mc="http://schemas.openxmlformats.org/markup-compatibility/2006" xmlns:o="urn:schemas-microsoft-com:office:office" xmlns:r="http://schemas.openxmlformats.org/officeDocument/2006/relationships" xmlns:m="http://schemas.openxmlformats.org/officeDocument/2006/math" xmlns:v="urn:schemas-microsoft-com:vml" xmlns:wp14="http://schemas.microsoft.com/office/word/2010/wordprocessingDrawing" xmlns:wp="http://schemas.openxmlformats.org/drawingml/2006/wordprocessingDrawing" xmlns:w10="urn:schemas-microsoft-com:office:word" xmlns:w="http://schemas.openxmlformats.org/wordprocessingml/2006/main" xmlns:w14="http://schemas.microsoft.com/office/word/2010/wordml" xmlns:w15="http://schemas.microsoft.com/office/word/2012/wordml" xmlns:wpg="http://schemas.microsoft.com/office/word/2010/wordprocessingGroup" xmlns:wpi="http://schemas.microsoft.com/office/word/2010/wordprocessingInk" xmlns:wne="http://schemas.microsoft.com/office/word/2006/wordml" xmlns:wps="http://schemas.microsoft.com/office/word/2010/wordprocessingShape" mc:Ignorable="w14 w15 wp14">
+<w:footnotes xmlns:wpc="http://schemas.microsoft.com/office/word/2010/wordprocessingCanvas" xmlns:cx="http://schemas.microsoft.com/office/drawing/2014/chartex" xmlns:cx1="http://schemas.microsoft.com/office/drawing/2015/9/8/chartex" xmlns:cx2="http://schemas.microsoft.com/office/drawing/2015/10/21/chartex" xmlns:cx3="http://schemas.microsoft.com/office/drawing/2016/5/9/chartex" xmlns:cx4="http://schemas.microsoft.com/office/drawing/2016/5/10/chartex" xmlns:cx5="http://schemas.microsoft.com/office/drawing/2016/5/11/chartex" xmlns:cx6="http://schemas.microsoft.com/office/drawing/2016/5/12/chartex" xmlns:cx7="http://schemas.microsoft.com/office/drawing/2016/5/13/chartex" xmlns:cx8="http://schemas.microsoft.com/office/drawing/2016/5/14/chartex" xmlns:mc="http://schemas.openxmlformats.org/markup-compatibility/2006" xmlns:aink="http://schemas.microsoft.com/office/drawing/2016/ink" xmlns:am3d="http://schemas.microsoft.com/office/drawing/2017/model3d" xmlns:o="urn:schemas-microsoft-com:office:office" xmlns:r="http://schemas.openxmlformats.org/officeDocument/2006/relationships" xmlns:m="http://schemas.openxmlformats.org/officeDocument/2006/math" xmlns:v="urn:schemas-microsoft-com:vml" xmlns:wp14="http://schemas.microsoft.com/office/word/2010/wordprocessingDrawing" xmlns:wp="http://schemas.openxmlformats.org/drawingml/2006/wordprocessingDrawing" xmlns:w10="urn:schemas-microsoft-com:office:word" xmlns:w="http://schemas.openxmlformats.org/wordprocessingml/2006/main" xmlns:w14="http://schemas.microsoft.com/office/word/2010/wordml" xmlns:w15="http://schemas.microsoft.com/office/word/2012/wordml" xmlns:w16cid="http://schemas.microsoft.com/office/word/2016/wordml/cid" xmlns:w16se="http://schemas.microsoft.com/office/word/2015/wordml/symex" xmlns:wpg="http://schemas.microsoft.com/office/word/2010/wordprocessingGroup" xmlns:wpi="http://schemas.microsoft.com/office/word/2010/wordprocessingInk" xmlns:wne="http://schemas.microsoft.com/office/word/2006/wordml" xmlns:wps="http://schemas.microsoft.com/office/word/2010/wordprocessingShape" mc:Ignorable="w14 w15 w16se w16cid wp14">
   <w:footnote w:type="separator" w:id="-1">
     <w:p>
       <w:pPr>
@@ -688,7 +1340,7 @@
 </file>
 
 <file path=word/header1.xml><?xml version="1.0" encoding="utf-8"?>
-<w:hdr xmlns:wpc="http://schemas.microsoft.com/office/word/2010/wordprocessingCanvas" xmlns:mc="http://schemas.openxmlformats.org/markup-compatibility/2006" xmlns:o="urn:schemas-microsoft-com:office:office" xmlns:r="http://schemas.openxmlformats.org/officeDocument/2006/relationships" xmlns:m="http://schemas.openxmlformats.org/officeDocument/2006/math" xmlns:v="urn:schemas-microsoft-com:vml" xmlns:wp14="http://schemas.microsoft.com/office/word/2010/wordprocessingDrawing" xmlns:wp="http://schemas.openxmlformats.org/drawingml/2006/wordprocessingDrawing" xmlns:w10="urn:schemas-microsoft-com:office:word" xmlns:w="http://schemas.openxmlformats.org/wordprocessingml/2006/main" xmlns:w14="http://schemas.microsoft.com/office/word/2010/wordml" xmlns:w15="http://schemas.microsoft.com/office/word/2012/wordml" xmlns:wpg="http://schemas.microsoft.com/office/word/2010/wordprocessingGroup" xmlns:wpi="http://schemas.microsoft.com/office/word/2010/wordprocessingInk" xmlns:wne="http://schemas.microsoft.com/office/word/2006/wordml" xmlns:wps="http://schemas.microsoft.com/office/word/2010/wordprocessingShape" mc:Ignorable="w14 w15 wp14">
+<w:hdr xmlns:wpc="http://schemas.microsoft.com/office/word/2010/wordprocessingCanvas" xmlns:cx="http://schemas.microsoft.com/office/drawing/2014/chartex" xmlns:cx1="http://schemas.microsoft.com/office/drawing/2015/9/8/chartex" xmlns:cx2="http://schemas.microsoft.com/office/drawing/2015/10/21/chartex" xmlns:cx3="http://schemas.microsoft.com/office/drawing/2016/5/9/chartex" xmlns:cx4="http://schemas.microsoft.com/office/drawing/2016/5/10/chartex" xmlns:cx5="http://schemas.microsoft.com/office/drawing/2016/5/11/chartex" xmlns:cx6="http://schemas.microsoft.com/office/drawing/2016/5/12/chartex" xmlns:cx7="http://schemas.microsoft.com/office/drawing/2016/5/13/chartex" xmlns:cx8="http://schemas.microsoft.com/office/drawing/2016/5/14/chartex" xmlns:mc="http://schemas.openxmlformats.org/markup-compatibility/2006" xmlns:aink="http://schemas.microsoft.com/office/drawing/2016/ink" xmlns:am3d="http://schemas.microsoft.com/office/drawing/2017/model3d" xmlns:o="urn:schemas-microsoft-com:office:office" xmlns:r="http://schemas.openxmlformats.org/officeDocument/2006/relationships" xmlns:m="http://schemas.openxmlformats.org/officeDocument/2006/math" xmlns:v="urn:schemas-microsoft-com:vml" xmlns:wp14="http://schemas.microsoft.com/office/word/2010/wordprocessingDrawing" xmlns:wp="http://schemas.openxmlformats.org/drawingml/2006/wordprocessingDrawing" xmlns:w10="urn:schemas-microsoft-com:office:word" xmlns:w="http://schemas.openxmlformats.org/wordprocessingml/2006/main" xmlns:w14="http://schemas.microsoft.com/office/word/2010/wordml" xmlns:w15="http://schemas.microsoft.com/office/word/2012/wordml" xmlns:w16cid="http://schemas.microsoft.com/office/word/2016/wordml/cid" xmlns:w16se="http://schemas.microsoft.com/office/word/2015/wordml/symex" xmlns:wpg="http://schemas.microsoft.com/office/word/2010/wordprocessingGroup" xmlns:wpi="http://schemas.microsoft.com/office/word/2010/wordprocessingInk" xmlns:wne="http://schemas.microsoft.com/office/word/2006/wordml" xmlns:wps="http://schemas.microsoft.com/office/word/2010/wordprocessingShape" mc:Ignorable="w14 w15 w16se w16cid wp14">
   <w:p>
     <w:pPr>
       <w:pStyle w:val="Cabealho"/>
@@ -701,8 +1353,129 @@
 </w:hdr>
 </file>
 
+<file path=word/numbering.xml><?xml version="1.0" encoding="utf-8"?>
+<w:numbering xmlns:wpc="http://schemas.microsoft.com/office/word/2010/wordprocessingCanvas" xmlns:cx="http://schemas.microsoft.com/office/drawing/2014/chartex" xmlns:cx1="http://schemas.microsoft.com/office/drawing/2015/9/8/chartex" xmlns:cx2="http://schemas.microsoft.com/office/drawing/2015/10/21/chartex" xmlns:cx3="http://schemas.microsoft.com/office/drawing/2016/5/9/chartex" xmlns:cx4="http://schemas.microsoft.com/office/drawing/2016/5/10/chartex" xmlns:cx5="http://schemas.microsoft.com/office/drawing/2016/5/11/chartex" xmlns:cx6="http://schemas.microsoft.com/office/drawing/2016/5/12/chartex" xmlns:cx7="http://schemas.microsoft.com/office/drawing/2016/5/13/chartex" xmlns:cx8="http://schemas.microsoft.com/office/drawing/2016/5/14/chartex" xmlns:mc="http://schemas.openxmlformats.org/markup-compatibility/2006" xmlns:aink="http://schemas.microsoft.com/office/drawing/2016/ink" xmlns:am3d="http://schemas.microsoft.com/office/drawing/2017/model3d" xmlns:o="urn:schemas-microsoft-com:office:office" xmlns:r="http://schemas.openxmlformats.org/officeDocument/2006/relationships" xmlns:m="http://schemas.openxmlformats.org/officeDocument/2006/math" xmlns:v="urn:schemas-microsoft-com:vml" xmlns:wp14="http://schemas.microsoft.com/office/word/2010/wordprocessingDrawing" xmlns:wp="http://schemas.openxmlformats.org/drawingml/2006/wordprocessingDrawing" xmlns:w10="urn:schemas-microsoft-com:office:word" xmlns:w="http://schemas.openxmlformats.org/wordprocessingml/2006/main" xmlns:w14="http://schemas.microsoft.com/office/word/2010/wordml" xmlns:w15="http://schemas.microsoft.com/office/word/2012/wordml" xmlns:w16cid="http://schemas.microsoft.com/office/word/2016/wordml/cid" xmlns:w16se="http://schemas.microsoft.com/office/word/2015/wordml/symex" xmlns:wpg="http://schemas.microsoft.com/office/word/2010/wordprocessingGroup" xmlns:wpi="http://schemas.microsoft.com/office/word/2010/wordprocessingInk" xmlns:wne="http://schemas.microsoft.com/office/word/2006/wordml" xmlns:wps="http://schemas.microsoft.com/office/word/2010/wordprocessingShape" mc:Ignorable="w14 w15 w16se w16cid wp14">
+  <w:abstractNum w:abstractNumId="0" w15:restartNumberingAfterBreak="0">
+    <w:nsid w:val="46CB1F64"/>
+    <w:multiLevelType w:val="multilevel"/>
+    <w:tmpl w:val="BEE27E26"/>
+    <w:lvl w:ilvl="0">
+      <w:start w:val="1"/>
+      <w:numFmt w:val="decimal"/>
+      <w:lvlText w:val="%1"/>
+      <w:lvlJc w:val="left"/>
+      <w:pPr>
+        <w:ind w:left="396" w:hanging="396"/>
+      </w:pPr>
+      <w:rPr>
+        <w:rFonts w:hint="default"/>
+      </w:rPr>
+    </w:lvl>
+    <w:lvl w:ilvl="1">
+      <w:start w:val="1"/>
+      <w:numFmt w:val="decimal"/>
+      <w:lvlText w:val="%1.%2"/>
+      <w:lvlJc w:val="left"/>
+      <w:pPr>
+        <w:ind w:left="1104" w:hanging="396"/>
+      </w:pPr>
+      <w:rPr>
+        <w:rFonts w:hint="default"/>
+      </w:rPr>
+    </w:lvl>
+    <w:lvl w:ilvl="2">
+      <w:start w:val="1"/>
+      <w:numFmt w:val="decimal"/>
+      <w:lvlText w:val="%1.%2.%3"/>
+      <w:lvlJc w:val="left"/>
+      <w:pPr>
+        <w:ind w:left="2136" w:hanging="720"/>
+      </w:pPr>
+      <w:rPr>
+        <w:rFonts w:hint="default"/>
+      </w:rPr>
+    </w:lvl>
+    <w:lvl w:ilvl="3">
+      <w:start w:val="1"/>
+      <w:numFmt w:val="decimal"/>
+      <w:lvlText w:val="%1.%2.%3.%4"/>
+      <w:lvlJc w:val="left"/>
+      <w:pPr>
+        <w:ind w:left="3204" w:hanging="1080"/>
+      </w:pPr>
+      <w:rPr>
+        <w:rFonts w:hint="default"/>
+      </w:rPr>
+    </w:lvl>
+    <w:lvl w:ilvl="4">
+      <w:start w:val="1"/>
+      <w:numFmt w:val="decimal"/>
+      <w:lvlText w:val="%1.%2.%3.%4.%5"/>
+      <w:lvlJc w:val="left"/>
+      <w:pPr>
+        <w:ind w:left="3912" w:hanging="1080"/>
+      </w:pPr>
+      <w:rPr>
+        <w:rFonts w:hint="default"/>
+      </w:rPr>
+    </w:lvl>
+    <w:lvl w:ilvl="5">
+      <w:start w:val="1"/>
+      <w:numFmt w:val="decimal"/>
+      <w:lvlText w:val="%1.%2.%3.%4.%5.%6"/>
+      <w:lvlJc w:val="left"/>
+      <w:pPr>
+        <w:ind w:left="4980" w:hanging="1440"/>
+      </w:pPr>
+      <w:rPr>
+        <w:rFonts w:hint="default"/>
+      </w:rPr>
+    </w:lvl>
+    <w:lvl w:ilvl="6">
+      <w:start w:val="1"/>
+      <w:numFmt w:val="decimal"/>
+      <w:lvlText w:val="%1.%2.%3.%4.%5.%6.%7"/>
+      <w:lvlJc w:val="left"/>
+      <w:pPr>
+        <w:ind w:left="5688" w:hanging="1440"/>
+      </w:pPr>
+      <w:rPr>
+        <w:rFonts w:hint="default"/>
+      </w:rPr>
+    </w:lvl>
+    <w:lvl w:ilvl="7">
+      <w:start w:val="1"/>
+      <w:numFmt w:val="decimal"/>
+      <w:lvlText w:val="%1.%2.%3.%4.%5.%6.%7.%8"/>
+      <w:lvlJc w:val="left"/>
+      <w:pPr>
+        <w:ind w:left="6756" w:hanging="1800"/>
+      </w:pPr>
+      <w:rPr>
+        <w:rFonts w:hint="default"/>
+      </w:rPr>
+    </w:lvl>
+    <w:lvl w:ilvl="8">
+      <w:start w:val="1"/>
+      <w:numFmt w:val="decimal"/>
+      <w:lvlText w:val="%1.%2.%3.%4.%5.%6.%7.%8.%9"/>
+      <w:lvlJc w:val="left"/>
+      <w:pPr>
+        <w:ind w:left="7464" w:hanging="1800"/>
+      </w:pPr>
+      <w:rPr>
+        <w:rFonts w:hint="default"/>
+      </w:rPr>
+    </w:lvl>
+  </w:abstractNum>
+  <w:num w:numId="1">
+    <w:abstractNumId w:val="0"/>
+  </w:num>
+</w:numbering>
+</file>
+
 <file path=word/styles.xml><?xml version="1.0" encoding="utf-8"?>
-<w:styles xmlns:mc="http://schemas.openxmlformats.org/markup-compatibility/2006" xmlns:r="http://schemas.openxmlformats.org/officeDocument/2006/relationships" xmlns:w="http://schemas.openxmlformats.org/wordprocessingml/2006/main" xmlns:w14="http://schemas.microsoft.com/office/word/2010/wordml" xmlns:w15="http://schemas.microsoft.com/office/word/2012/wordml" mc:Ignorable="w14 w15">
+<w:styles xmlns:mc="http://schemas.openxmlformats.org/markup-compatibility/2006" xmlns:r="http://schemas.openxmlformats.org/officeDocument/2006/relationships" xmlns:w="http://schemas.openxmlformats.org/wordprocessingml/2006/main" xmlns:w14="http://schemas.microsoft.com/office/word/2010/wordml" xmlns:w15="http://schemas.microsoft.com/office/word/2012/wordml" xmlns:w16cid="http://schemas.microsoft.com/office/word/2016/wordml/cid" xmlns:w16se="http://schemas.microsoft.com/office/word/2015/wordml/symex" mc:Ignorable="w14 w15 w16se w16cid">
   <w:docDefaults>
     <w:rPrDefault>
       <w:rPr>
@@ -718,7 +1491,7 @@
       </w:pPr>
     </w:pPrDefault>
   </w:docDefaults>
-  <w:latentStyles w:defLockedState="0" w:defUIPriority="99" w:defSemiHidden="0" w:defUnhideWhenUsed="0" w:defQFormat="0" w:count="371">
+  <w:latentStyles w:defLockedState="0" w:defUIPriority="99" w:defSemiHidden="0" w:defUnhideWhenUsed="0" w:defQFormat="0" w:count="375">
     <w:lsdException w:name="Normal" w:uiPriority="0" w:qFormat="1"/>
     <w:lsdException w:name="heading 1" w:uiPriority="9" w:qFormat="1"/>
     <w:lsdException w:name="heading 2" w:semiHidden="1" w:uiPriority="9" w:unhideWhenUsed="1" w:qFormat="1"/>
@@ -824,7 +1597,6 @@
     <w:lsdException w:name="HTML Sample" w:semiHidden="1" w:unhideWhenUsed="1"/>
     <w:lsdException w:name="HTML Typewriter" w:semiHidden="1" w:unhideWhenUsed="1"/>
     <w:lsdException w:name="HTML Variable" w:semiHidden="1" w:unhideWhenUsed="1"/>
-    <w:lsdException w:name="Normal Table" w:semiHidden="1" w:unhideWhenUsed="1"/>
     <w:lsdException w:name="annotation subject" w:semiHidden="1" w:unhideWhenUsed="1"/>
     <w:lsdException w:name="No List" w:semiHidden="1" w:unhideWhenUsed="1"/>
     <w:lsdException w:name="Outline List 1" w:semiHidden="1" w:unhideWhenUsed="1"/>
@@ -868,10 +1640,8 @@
     <w:lsdException w:name="Table Elegant" w:semiHidden="1" w:unhideWhenUsed="1"/>
     <w:lsdException w:name="Table Professional" w:semiHidden="1" w:unhideWhenUsed="1"/>
     <w:lsdException w:name="Table Subtle 1" w:semiHidden="1" w:unhideWhenUsed="1"/>
-    <w:lsdException w:name="Table Subtle 2" w:semiHidden="1" w:unhideWhenUsed="1"/>
     <w:lsdException w:name="Table Web 1" w:semiHidden="1" w:unhideWhenUsed="1"/>
     <w:lsdException w:name="Table Web 2" w:semiHidden="1" w:unhideWhenUsed="1"/>
-    <w:lsdException w:name="Table Web 3" w:semiHidden="1" w:unhideWhenUsed="1"/>
     <w:lsdException w:name="Balloon Text" w:semiHidden="1" w:unhideWhenUsed="1"/>
     <w:lsdException w:name="Table Grid" w:uiPriority="39"/>
     <w:lsdException w:name="Table Theme" w:semiHidden="1" w:unhideWhenUsed="1"/>
@@ -1090,6 +1860,10 @@
     <w:lsdException w:name="List Table 5 Dark Accent 6" w:uiPriority="50"/>
     <w:lsdException w:name="List Table 6 Colorful Accent 6" w:uiPriority="51"/>
     <w:lsdException w:name="List Table 7 Colorful Accent 6" w:uiPriority="52"/>
+    <w:lsdException w:name="Mention" w:semiHidden="1" w:unhideWhenUsed="1"/>
+    <w:lsdException w:name="Smart Hyperlink" w:semiHidden="1" w:unhideWhenUsed="1"/>
+    <w:lsdException w:name="Hashtag" w:semiHidden="1" w:unhideWhenUsed="1"/>
+    <w:lsdException w:name="Unresolved Mention" w:semiHidden="1" w:unhideWhenUsed="1"/>
   </w:latentStyles>
   <w:style w:type="paragraph" w:default="1" w:styleId="Normal">
     <w:name w:val="Normal"/>
@@ -1165,6 +1939,17 @@
     <w:link w:val="Rodap"/>
     <w:uiPriority w:val="99"/>
     <w:rsid w:val="00FD5A78"/>
+  </w:style>
+  <w:style w:type="paragraph" w:styleId="PargrafodaLista">
+    <w:name w:val="List Paragraph"/>
+    <w:basedOn w:val="Normal"/>
+    <w:uiPriority w:val="34"/>
+    <w:qFormat/>
+    <w:rsid w:val="00E93EDC"/>
+    <w:pPr>
+      <w:ind w:left="720"/>
+      <w:contextualSpacing/>
+    </w:pPr>
   </w:style>
 </w:styles>
 </file>

</xml_diff>